<commit_message>
deletando arquivos do RStudio
</commit_message>
<xml_diff>
--- a/teste_word.docx
+++ b/teste_word.docx
@@ -40,25 +40,120 @@
     </w:p>
     <w:p>
       <w:pPr>
-        <w:pStyle w:val="Heading2"/>
-      </w:pPr>
-      <w:bookmarkStart w:id="21" w:name="r-markdown"/>
-      <w:bookmarkEnd w:id="21"/>
-      <w:r>
-        <w:t xml:space="preserve">R Markdown</w:t>
+        <w:numPr>
+          <w:numId w:val="1001"/>
+          <w:ilvl w:val="0"/>
+        </w:numPr>
+      </w:pPr>
+      <w:r>
+        <w:t xml:space="preserve">pasta com arquivos</w:t>
       </w:r>
     </w:p>
     <w:p>
       <w:pPr>
+        <w:numPr>
+          <w:numId w:val="1001"/>
+          <w:ilvl w:val="0"/>
+        </w:numPr>
+      </w:pPr>
+      <w:r>
+        <w:t xml:space="preserve">abor o git bash na pasta</w:t>
+      </w:r>
+    </w:p>
+    <w:p>
+      <w:pPr>
         <w:pStyle w:val="FirstParagraph"/>
       </w:pPr>
       <w:r>
+        <w:t xml:space="preserve">ls # lista os arquivos da pasta</w:t>
+      </w:r>
+      <w:r>
+        <w:t xml:space="preserve"> </w:t>
+      </w:r>
+      <w:r>
+        <w:t xml:space="preserve">git init # iniciar um repositório</w:t>
+      </w:r>
+      <w:r>
+        <w:t xml:space="preserve"> </w:t>
+      </w:r>
+      <w:r>
+        <w:t xml:space="preserve">git status # mostra o status dos arquivos presentes no repositório</w:t>
+      </w:r>
+      <w:r>
+        <w:t xml:space="preserve"> </w:t>
+      </w:r>
+      <w:r>
+        <w:t xml:space="preserve">git add # começar a monitorar os arquivos</w:t>
+      </w:r>
+      <w:r>
+        <w:t xml:space="preserve"> </w:t>
+      </w:r>
+      <w:r>
+        <w:t xml:space="preserve">git commit -m</w:t>
+      </w:r>
+      <w:r>
+        <w:t xml:space="preserve"> </w:t>
+      </w:r>
+      <w:r>
+        <w:t xml:space="preserve">“</w:t>
+      </w:r>
+      <w:r>
+        <w:t xml:space="preserve">commit inicial</w:t>
+      </w:r>
+      <w:r>
+        <w:t xml:space="preserve">”</w:t>
+      </w:r>
+      <w:r>
+        <w:t xml:space="preserve"> </w:t>
+      </w:r>
+      <w:r>
+        <w:t xml:space="preserve">#</w:t>
+      </w:r>
+      <w:r>
+        <w:t xml:space="preserve"> </w:t>
+      </w:r>
+      <w:r>
+        <w:t xml:space="preserve">git config –global user.email</w:t>
+      </w:r>
+      <w:r>
+        <w:t xml:space="preserve"> </w:t>
+      </w:r>
+      <w:hyperlink r:id="rId21">
+        <w:r>
+          <w:rPr>
+            <w:rStyle w:val="Hyperlink"/>
+          </w:rPr>
+          <w:t xml:space="preserve">rhewter@gmail.com</w:t>
+        </w:r>
+      </w:hyperlink>
+      <w:r>
+        <w:t xml:space="preserve"> </w:t>
+      </w:r>
+      <w:r>
+        <w:t xml:space="preserve">git config –global user.name rhewter</w:t>
+      </w:r>
+    </w:p>
+    <w:p>
+      <w:pPr>
+        <w:pStyle w:val="Heading2"/>
+      </w:pPr>
+      <w:bookmarkStart w:id="22" w:name="r-markdown"/>
+      <w:bookmarkEnd w:id="22"/>
+      <w:r>
+        <w:t xml:space="preserve">R Markdown</w:t>
+      </w:r>
+    </w:p>
+    <w:p>
+      <w:pPr>
+        <w:pStyle w:val="FirstParagraph"/>
+      </w:pPr>
+      <w:r>
         <w:t xml:space="preserve">This is an R Markdown document. Markdown is a simple formatting syntax for authoring HTML, PDF, and MS Word documents. For more details on using R Markdown see</w:t>
       </w:r>
       <w:r>
         <w:t xml:space="preserve"> </w:t>
       </w:r>
-      <w:hyperlink r:id="rId22">
+      <w:hyperlink r:id="rId23">
         <w:r>
           <w:rPr>
             <w:rStyle w:val="Hyperlink"/>
@@ -179,8 +274,8 @@
       <w:pPr>
         <w:pStyle w:val="Heading2"/>
       </w:pPr>
-      <w:bookmarkStart w:id="23" w:name="including-plots"/>
-      <w:bookmarkEnd w:id="23"/>
+      <w:bookmarkStart w:id="24" w:name="including-plots"/>
+      <w:bookmarkEnd w:id="24"/>
       <w:r>
         <w:t xml:space="preserve">Including Plots</w:t>
       </w:r>
@@ -213,7 +308,7 @@
                     </pic:cNvPicPr>
                   </pic:nvPicPr>
                   <pic:blipFill>
-                    <a:blip r:embed="rId24"/>
+                    <a:blip r:embed="rId25"/>
                     <a:stretch>
                       <a:fillRect/>
                     </a:stretch>
@@ -371,7 +466,7 @@
     </w:lvl>
   </w:abstractNum>
   <w:abstractNum w:abstractNumId="990">
-    <w:nsid w:val="4061fa9a"/>
+    <w:nsid w:val="26ccde78"/>
     <w:multiLevelType w:val="multilevel"/>
     <w:lvl w:ilvl="0">
       <w:numFmt w:val="bullet"/>
@@ -442,6 +537,87 @@
     <w:lvl w:ilvl="6">
       <w:numFmt w:val="bullet"/>
       <w:lvlText w:val=" "/>
+      <w:lvlJc w:val="left"/>
+      <w:pPr>
+        <w:tabs>
+          <w:tab w:val="num" w:pos="4320"/>
+        </w:tabs>
+        <w:ind w:left="4800" w:hanging="480"/>
+      </w:pPr>
+    </w:lvl>
+  </w:abstractNum>
+  <w:abstractNum w:abstractNumId="991">
+    <w:nsid w:val="85e022ea"/>
+    <w:multiLevelType w:val="multilevel"/>
+    <w:lvl w:ilvl="0">
+      <w:numFmt w:val="bullet"/>
+      <w:lvlText w:val="•"/>
+      <w:lvlJc w:val="left"/>
+      <w:pPr>
+        <w:tabs>
+          <w:tab w:val="num" w:pos="0"/>
+        </w:tabs>
+        <w:ind w:left="480" w:hanging="480"/>
+      </w:pPr>
+    </w:lvl>
+    <w:lvl w:ilvl="1">
+      <w:numFmt w:val="bullet"/>
+      <w:lvlText w:val="–"/>
+      <w:lvlJc w:val="left"/>
+      <w:pPr>
+        <w:tabs>
+          <w:tab w:val="num" w:pos="720"/>
+        </w:tabs>
+        <w:ind w:left="1200" w:hanging="480"/>
+      </w:pPr>
+    </w:lvl>
+    <w:lvl w:ilvl="2">
+      <w:numFmt w:val="bullet"/>
+      <w:lvlText w:val="•"/>
+      <w:lvlJc w:val="left"/>
+      <w:pPr>
+        <w:tabs>
+          <w:tab w:val="num" w:pos="1440"/>
+        </w:tabs>
+        <w:ind w:left="1920" w:hanging="480"/>
+      </w:pPr>
+    </w:lvl>
+    <w:lvl w:ilvl="3">
+      <w:numFmt w:val="bullet"/>
+      <w:lvlText w:val="–"/>
+      <w:lvlJc w:val="left"/>
+      <w:pPr>
+        <w:tabs>
+          <w:tab w:val="num" w:pos="2160"/>
+        </w:tabs>
+        <w:ind w:left="2640" w:hanging="480"/>
+      </w:pPr>
+    </w:lvl>
+    <w:lvl w:ilvl="4">
+      <w:numFmt w:val="bullet"/>
+      <w:lvlText w:val="•"/>
+      <w:lvlJc w:val="left"/>
+      <w:pPr>
+        <w:tabs>
+          <w:tab w:val="num" w:pos="2880"/>
+        </w:tabs>
+        <w:ind w:left="3360" w:hanging="480"/>
+      </w:pPr>
+    </w:lvl>
+    <w:lvl w:ilvl="5">
+      <w:numFmt w:val="bullet"/>
+      <w:lvlText w:val="–"/>
+      <w:lvlJc w:val="left"/>
+      <w:pPr>
+        <w:tabs>
+          <w:tab w:val="num" w:pos="3600"/>
+        </w:tabs>
+        <w:ind w:left="4080" w:hanging="480"/>
+      </w:pPr>
+    </w:lvl>
+    <w:lvl w:ilvl="6">
+      <w:numFmt w:val="bullet"/>
+      <w:lvlText w:val="•"/>
       <w:lvlJc w:val="left"/>
       <w:pPr>
         <w:tabs>
@@ -456,6 +632,9 @@
   </w:num>
   <w:num w:numId="1000">
     <w:abstractNumId w:val="990"/>
+  </w:num>
+  <w:num w:numId="1001">
+    <w:abstractNumId w:val="991"/>
   </w:num>
 </w:numbering>
 </file>

</xml_diff>